<commit_message>
Added some extra stuff to deal with images. Not quite working yet though.
</commit_message>
<xml_diff>
--- a/testing/WML/testing ground/picturus.docx
+++ b/testing/WML/testing ground/picturus.docx
@@ -9,6 +9,7 @@
       <w:hyperlink r:id="rId2">
         <w:r>
           <w:rPr>
+            <w:rStyle w:val="style15"/>
             <w:rStyle w:val="style15"/>
           </w:rPr>
           <w:t>Www.reddit.com/r/dota2</w:t>
@@ -39,7 +40,7 @@
                     </pic:cNvPicPr>
                   </pic:nvPicPr>
                   <pic:blipFill>
-                    <a:blip r:link="rId3"/>
+                    <a:blip r:embed="rId3"/>
                     <a:srcRect/>
                     <a:stretch>
                       <a:fillRect/>
@@ -74,6 +75,59 @@
       </w:pPr>
       <w:r>
         <w:rPr/>
+        <w:drawing>
+          <wp:anchor allowOverlap="1" behindDoc="0" distB="0" distL="0" distR="0" distT="0" layoutInCell="1" locked="0" relativeHeight="1" simplePos="0">
+            <wp:simplePos x="0" y="0"/>
+            <wp:positionH relativeFrom="column">
+              <wp:posOffset>1693545</wp:posOffset>
+            </wp:positionH>
+            <wp:positionV relativeFrom="paragraph">
+              <wp:posOffset>561975</wp:posOffset>
+            </wp:positionV>
+            <wp:extent cx="2600325" cy="209550"/>
+            <wp:effectExtent b="0" l="0" r="0" t="0"/>
+            <wp:wrapSquare wrapText="largest"/>
+            <wp:docPr descr="" id="1" name="Picture"/>
+            <wp:cNvGraphicFramePr>
+              <a:graphicFrameLocks xmlns:a="http://schemas.openxmlformats.org/drawingml/2006/main" noChangeAspect="1"/>
+            </wp:cNvGraphicFramePr>
+            <a:graphic xmlns:a="http://schemas.openxmlformats.org/drawingml/2006/main">
+              <a:graphicData uri="http://schemas.openxmlformats.org/drawingml/2006/picture">
+                <pic:pic xmlns:pic="http://schemas.openxmlformats.org/drawingml/2006/picture">
+                  <pic:nvPicPr>
+                    <pic:cNvPr descr="" id="1" name="Picture"/>
+                    <pic:cNvPicPr>
+                      <a:picLocks noChangeArrowheads="1" noChangeAspect="1"/>
+                    </pic:cNvPicPr>
+                  </pic:nvPicPr>
+                  <pic:blipFill>
+                    <a:blip r:embed="rId4"/>
+                    <a:srcRect/>
+                    <a:stretch>
+                      <a:fillRect/>
+                    </a:stretch>
+                  </pic:blipFill>
+                  <pic:spPr bwMode="auto">
+                    <a:xfrm>
+                      <a:off x="0" y="0"/>
+                      <a:ext cx="2600325" cy="209550"/>
+                    </a:xfrm>
+                    <a:prstGeom prst="rect">
+                      <a:avLst/>
+                    </a:prstGeom>
+                    <a:noFill/>
+                    <a:ln w="9525">
+                      <a:noFill/>
+                      <a:miter lim="800000"/>
+                      <a:headEnd/>
+                      <a:tailEnd/>
+                    </a:ln>
+                  </pic:spPr>
+                </pic:pic>
+              </a:graphicData>
+            </a:graphic>
+          </wp:anchor>
+        </w:drawing>
       </w:r>
     </w:p>
     <w:sectPr>
@@ -83,6 +137,7 @@
       <w:pgNumType w:fmt="decimal"/>
       <w:formProt w:val="false"/>
       <w:textDirection w:val="lrTb"/>
+      <w:docGrid w:charSpace="0" w:linePitch="240" w:type="default"/>
     </w:sectPr>
   </w:body>
 </w:document>
@@ -99,7 +154,7 @@
     </w:pPr>
     <w:rPr>
       <w:rFonts w:ascii="Liberation Serif" w:cs="Lohit Hindi" w:eastAsia="DejaVu Sans" w:hAnsi="Liberation Serif"/>
-      <w:color w:val="auto"/>
+      <w:color w:val="00000A"/>
       <w:sz w:val="24"/>
       <w:szCs w:val="24"/>
       <w:lang w:bidi="hi-IN" w:eastAsia="zh-CN" w:val="en-GB"/>

</xml_diff>